<commit_message>
Argumentos e Narrativas Interativas trag 2 ready to go
</commit_message>
<xml_diff>
--- a/Argumentos e Narrativas Interativas/2) Butterfly Race (Trabalho Solo)/Butterfly Race.docx
+++ b/Argumentos e Narrativas Interativas/2) Butterfly Race (Trabalho Solo)/Butterfly Race.docx
@@ -5,86 +5,76 @@
     <w:p>
       <w:pPr>
         <w:pStyle w:val="Title"/>
+      </w:pPr>
+      <w:r>
+        <w:t>BUTTERFLY RACE</w:t>
+      </w:r>
+      <w:r>
+        <w:t xml:space="preserve"> (João Neto, a22200558)</w:t>
+      </w:r>
+    </w:p>
+    <w:p>
+      <w:pPr>
+        <w:pStyle w:val="Heading1"/>
+      </w:pPr>
+    </w:p>
+    <w:p>
+      <w:pPr>
+        <w:pStyle w:val="Heading1"/>
+      </w:pPr>
+      <w:r>
+        <w:t>RESUMO</w:t>
+      </w:r>
+    </w:p>
+    <w:p>
+      <w:r>
+        <w:t xml:space="preserve">O jogo funciona de forma </w:t>
+      </w:r>
+      <w:r>
+        <w:t>bem simples, os players correm pelo mapa ao mesmo tempo em turnos, atrás de borboletas spawnadas aleatoriamente, e quem conseguir coletar X borboletas primeiro vence.</w:t>
+      </w:r>
+    </w:p>
+    <w:p>
+      <w:pPr>
+        <w:pStyle w:val="Heading1"/>
+      </w:pPr>
+    </w:p>
+    <w:p>
+      <w:pPr>
+        <w:pStyle w:val="Heading1"/>
+      </w:pPr>
+      <w:r>
+        <w:t>MAPA</w:t>
+      </w:r>
+    </w:p>
+    <w:p>
+      <w:r>
+        <w:t>O mapa é uma matriz 10x10.</w:t>
+      </w:r>
+    </w:p>
+    <w:p>
+      <w:pPr>
         <w:rPr>
-          <w:lang w:val="en-US"/>
+          <w:noProof/>
         </w:rPr>
       </w:pPr>
-      <w:r>
+    </w:p>
+    <w:p>
+      <w:pPr>
         <w:rPr>
-          <w:lang w:val="en-US"/>
+          <w14:props3d w14:extrusionH="0" w14:contourW="0" w14:prstMaterial="warmMatte">
+            <w14:bevelT w14:w="6350" w14:h="0" w14:prst="circle"/>
+          </w14:props3d>
         </w:rPr>
-        <w:t>BUTTERFLY RACE</w:t>
-      </w:r>
+      </w:pPr>
       <w:r>
         <w:rPr>
-          <w:lang w:val="en-US"/>
+          <w:noProof/>
         </w:rPr>
-        <w:t xml:space="preserve"> (João Neto, a22200558)</w:t>
-      </w:r>
-    </w:p>
-    <w:p>
-      <w:pPr>
-        <w:pStyle w:val="Heading1"/>
-      </w:pPr>
-    </w:p>
-    <w:p>
-      <w:pPr>
-        <w:pStyle w:val="Heading1"/>
-      </w:pPr>
-      <w:r>
-        <w:t>RESUMO</w:t>
-      </w:r>
-    </w:p>
-    <w:p>
-      <w:r>
-        <w:t xml:space="preserve">O jogo funciona de forma </w:t>
-      </w:r>
-      <w:r>
-        <w:t>bem simples, os players correm pelo mapa</w:t>
-      </w:r>
-      <w:r>
-        <w:t xml:space="preserve"> ao mesmo tempo</w:t>
-      </w:r>
-      <w:r>
-        <w:t xml:space="preserve"> </w:t>
-      </w:r>
-      <w:r>
-        <w:t xml:space="preserve">em turnos, </w:t>
-      </w:r>
-      <w:r>
-        <w:t>atrás de borboletas</w:t>
-      </w:r>
-      <w:r>
-        <w:t xml:space="preserve"> spawnadas aleatoriamente</w:t>
-      </w:r>
-      <w:r>
-        <w:t>, e quem conseguir coletar X borboletas primeiro vence.</w:t>
-      </w:r>
-    </w:p>
-    <w:p>
-      <w:pPr>
-        <w:pStyle w:val="Heading1"/>
-      </w:pPr>
-    </w:p>
-    <w:p>
-      <w:pPr>
-        <w:pStyle w:val="Heading1"/>
-      </w:pPr>
-      <w:r>
-        <w:t>MAPA</w:t>
-      </w:r>
-    </w:p>
-    <w:p>
-      <w:r>
-        <w:t>O mapa é uma matriz 10x10.</w:t>
-      </w:r>
-    </w:p>
-    <w:p>
-      <w:r>
         <w:drawing>
-          <wp:inline distT="0" distB="0" distL="0" distR="0" wp14:anchorId="31DAF48D" wp14:editId="29B1DC80">
-            <wp:extent cx="5731510" cy="5219065"/>
-            <wp:effectExtent l="0" t="0" r="2540" b="635"/>
+          <wp:inline distT="0" distB="0" distL="0" distR="0" wp14:anchorId="31DAF48D" wp14:editId="52D2AA70">
+            <wp:extent cx="5725244" cy="5189220"/>
+            <wp:effectExtent l="0" t="0" r="8890" b="0"/>
             <wp:docPr id="1" name="Picture 1" descr="A screenshot of a computer&#10;&#10;Description automatically generated with medium confidence"/>
             <wp:cNvGraphicFramePr>
               <a:graphicFrameLocks xmlns:a="http://schemas.openxmlformats.org/drawingml/2006/main" noChangeAspect="1"/>
@@ -96,20 +86,27 @@
                     <pic:cNvPr id="1" name="Picture 1" descr="A screenshot of a computer&#10;&#10;Description automatically generated with medium confidence"/>
                     <pic:cNvPicPr/>
                   </pic:nvPicPr>
-                  <pic:blipFill>
+                  <pic:blipFill rotWithShape="1">
                     <a:blip r:embed="rId5"/>
-                    <a:stretch>
-                      <a:fillRect/>
-                    </a:stretch>
+                    <a:srcRect l="104" b="566"/>
+                    <a:stretch/>
                   </pic:blipFill>
-                  <pic:spPr>
+                  <pic:spPr bwMode="auto">
                     <a:xfrm>
                       <a:off x="0" y="0"/>
-                      <a:ext cx="5731510" cy="5219065"/>
+                      <a:ext cx="5725572" cy="5189517"/>
                     </a:xfrm>
                     <a:prstGeom prst="rect">
                       <a:avLst/>
                     </a:prstGeom>
+                    <a:ln>
+                      <a:noFill/>
+                    </a:ln>
+                    <a:extLst>
+                      <a:ext uri="{53640926-AAD7-44D8-BBD7-CCE9431645EC}">
+                        <a14:shadowObscured xmlns:a14="http://schemas.microsoft.com/office/drawing/2010/main"/>
+                      </a:ext>
+                    </a:extLst>
                   </pic:spPr>
                 </pic:pic>
               </a:graphicData>
@@ -131,7 +128,6 @@
         <w:rPr>
           <w:lang w:val="en-US"/>
         </w:rPr>
-        <w:lastRenderedPageBreak/>
         <w:t>RULES</w:t>
       </w:r>
     </w:p>
@@ -179,6 +175,9 @@
         <w:pStyle w:val="ListParagraph"/>
       </w:pPr>
       <w:r>
+        <w:rPr>
+          <w:noProof/>
+        </w:rPr>
         <w:drawing>
           <wp:inline distT="0" distB="0" distL="0" distR="0" wp14:anchorId="3EAB5167" wp14:editId="7ACD0D3B">
             <wp:extent cx="2971800" cy="2691609"/>
@@ -257,6 +256,9 @@
         <w:pStyle w:val="ListParagraph"/>
       </w:pPr>
       <w:r>
+        <w:rPr>
+          <w:noProof/>
+        </w:rPr>
         <w:drawing>
           <wp:inline distT="0" distB="0" distL="0" distR="0" wp14:anchorId="6937D2C0" wp14:editId="6DC13B98">
             <wp:extent cx="2171700" cy="1984022"/>
@@ -308,10 +310,31 @@
         </w:numPr>
       </w:pPr>
       <w:r>
-        <w:t xml:space="preserve">Se dois jogadores tentarem se mover para a mesma casa, joga-se uma moeda e o vencedor </w:t>
-      </w:r>
-      <w:r>
-        <w:t>passa para esta casa com o perdedor permanecendo na última casa que passou adjacente a casa desejada</w:t>
+        <w:t>Se dois jogadores tentarem se mover para a mesma casa, joga-se uma moeda</w:t>
+      </w:r>
+      <w:r>
+        <w:t>,</w:t>
+      </w:r>
+      <w:r>
+        <w:t xml:space="preserve"> o vencedor </w:t>
+      </w:r>
+      <w:r>
+        <w:t>passa para esta casa</w:t>
+      </w:r>
+      <w:r>
+        <w:t>,</w:t>
+      </w:r>
+      <w:r>
+        <w:t xml:space="preserve"> com o perdedor permanecendo na última</w:t>
+      </w:r>
+      <w:r>
+        <w:t xml:space="preserve"> case adjacente</w:t>
+      </w:r>
+      <w:r>
+        <w:t xml:space="preserve"> que passou</w:t>
+      </w:r>
+      <w:r>
+        <w:t>.</w:t>
       </w:r>
     </w:p>
     <w:p>

</xml_diff>